<commit_message>
Teljesen kész dokumentáció, holnap reggel kinyomtatásgit add .!
</commit_message>
<xml_diff>
--- a/Dokumentáció/Zarodolgozati-Dokumentáció.docx
+++ b/Dokumentáció/Zarodolgozati-Dokumentáció.docx
@@ -2699,7 +2699,21 @@
           <w:rFonts w:cs="Times New Roman"/>
           <w:szCs w:val="24"/>
         </w:rPr>
-        <w:t>Számos játék készül az általam használt program segítségével. Vannak nagy cégek, akik az általuk készült alkalmazással világszínvonalú sikereket értek el és a programjuk még az E-sportok között is tiszteletre méltó helyet vívott ki magának – Blizzard, Hearthstone. Ám vannak egyéni fejlesztők is, akik nagy sikereket érnek el, vagy éppen csak néhány ember szórakoztatását biztosítják közeli körben.</w:t>
+        <w:t>Számos játék készül az általam használt program segítségével. Vannak nagy cégek, akik</w:t>
+      </w:r>
+      <w:r>
+        <w:rPr>
+          <w:rFonts w:cs="Times New Roman"/>
+          <w:szCs w:val="24"/>
+        </w:rPr>
+        <w:t xml:space="preserve"> ugyanezt a rendszert használva</w:t>
+      </w:r>
+      <w:r>
+        <w:rPr>
+          <w:rFonts w:cs="Times New Roman"/>
+          <w:szCs w:val="24"/>
+        </w:rPr>
+        <w:t xml:space="preserve"> az általuk készült alkalmazással világszínvonalú sikereket értek el és a programjuk még az E-sportok között is tiszteletre méltó helyet vívott ki magának – Blizzard, Hearthstone. Ám vannak egyéni fejlesztők is, akik nagy sikereket érnek el, vagy éppen csak néhány ember szórakoztatását biztosítják közeli körben.</w:t>
       </w:r>
     </w:p>
     <w:p>
@@ -3090,7 +3104,7 @@
       </w:pPr>
       <w:r>
         <w:pict>
-          <v:shape id="_x0000_i1026" type="#_x0000_t75" style="width:243.95pt;height:195.05pt;mso-position-horizontal:left;mso-position-horizontal-relative:text;mso-position-vertical-relative:text" o:allowoverlap="f">
+          <v:shape id="_x0000_i1038" type="#_x0000_t75" style="width:243.95pt;height:195.05pt;mso-position-horizontal:left;mso-position-horizontal-relative:text;mso-position-vertical-relative:text" o:allowoverlap="f">
             <v:imagedata r:id="rId12" o:title="fooldalWeb"/>
           </v:shape>
         </w:pict>
@@ -3394,7 +3408,13 @@
         <w:ind w:left="708"/>
       </w:pPr>
       <w:r>
-        <w:t>A játékos egy előre elkészített függvény segítségével a forgatásának megfelelő irányhoz képest elmozdítható. Előre hátra gyorsulással, lassulással, megállással mozgatható (ezt saját metódusok által értem el)</w:t>
+        <w:t xml:space="preserve">A játékos egy előre elkészített függvény segítségével a forgatásának megfelelő irányhoz képest elmozdítható. Előre hátra gyorsulással, lassulással, megállással </w:t>
+      </w:r>
+      <w:r>
+        <w:t>történik az irányítás</w:t>
+      </w:r>
+      <w:r>
+        <w:t xml:space="preserve"> (ezt saját metódusok által értem el)</w:t>
       </w:r>
       <w:r>
         <w:t>, illetve ezekre való tekintet nélkül jobbra-balra erőhatás szimulálható elérve a megfelelő jóleső kontrollálását a szereplőnek. Ám a megszokottól eltérően a nagy helyre való tekintettel az én játékomban nem szükséges lenyomva tartani az előre – hátra iránygombokat, a karakter egyszeri megnyomás után önmagától megy, ellenkező irányba mozgással lassítható, valamint az alt lenyomva tartásának hatására „sprintelés” azaz nagyobb sebesség elérése lehetséges.</w:t>
@@ -3420,7 +3440,19 @@
         <w:ind w:left="1410"/>
       </w:pPr>
       <w:r>
-        <w:t>Míg a kamera együtt mozog a játékos forgásával, úgymond „kering” körülötte addig az egér föl-le mozgatásával a nézet is változik jobban megfigyelhetővé téve a játékteret.</w:t>
+        <w:t>Míg a kamera együtt mozog a játékos forgásával, úgymond „kering” körülötte</w:t>
+      </w:r>
+      <w:r>
+        <w:t>,</w:t>
+      </w:r>
+      <w:r>
+        <w:t xml:space="preserve"> addig az </w:t>
+      </w:r>
+      <w:r>
+        <w:t>kurzor</w:t>
+      </w:r>
+      <w:r>
+        <w:t xml:space="preserve"> föl-le mozgatásával a nézet is változik jobban megfigyelhetővé téve a játékteret.</w:t>
       </w:r>
     </w:p>
     <w:p>
@@ -3459,7 +3491,13 @@
         <w:pStyle w:val="Cmsor4"/>
       </w:pPr>
       <w:r>
-        <w:t>Nincs túlságosan nagy teljesítményre szükség, a felbontés és a minőség játék elindítás előtt módosítható így bőven elég egy egyszerű számítógép is két magos Celeron processzorral 1,6 GHz-es órajellel, HDD merevlemezen 1,4-2GB tárhellyel, 2GB RAM-mal, windows 2000 vagy annál újabb operációs rendszeren, jelen állapotában azonban csak számítógépeken működik.</w:t>
+        <w:t>Nincs túlságosan nagy te</w:t>
+      </w:r>
+      <w:r>
+        <w:t>ljesítményre szükség, a felbontá</w:t>
+      </w:r>
+      <w:r>
+        <w:t>s és a minőség játék elindítás előtt módosítható így bőven elég egy egyszerű számítógép is két magos Celeron processzorral 1,6 GHz-es órajellel, HDD merevlemezen 1,4-2GB tárhellyel, 2GB RAM-mal, windows 2000 vagy annál újabb operációs rendszeren, jelen állapotában azonban csak számítógépeken működik.</w:t>
       </w:r>
     </w:p>
     <w:p>
@@ -3632,7 +3670,13 @@
         <w:ind w:left="708"/>
       </w:pPr>
       <w:r>
-        <w:t>Hely biztosítása a felhasználók és fejlesztők illetve a felhasználó és felhasználó között kommunikációhoz</w:t>
+        <w:t xml:space="preserve">Hely biztosítása a felhasználók és fejlesztők illetve a felhasználó és felhasználó között </w:t>
+      </w:r>
+      <w:r>
+        <w:t xml:space="preserve">a </w:t>
+      </w:r>
+      <w:r>
+        <w:t>kommunikációhoz</w:t>
       </w:r>
     </w:p>
     <w:p>
@@ -3730,7 +3774,16 @@
         <w:ind w:left="708"/>
       </w:pPr>
       <w:r>
-        <w:t>Alrendszerek lényegi megtervezése és azok tulajdonságai</w:t>
+        <w:t>A</w:t>
+      </w:r>
+      <w:r>
+        <w:t>lrendszerek lényegi megtervezését</w:t>
+      </w:r>
+      <w:r>
+        <w:t xml:space="preserve"> és azok tulajdonságai</w:t>
+      </w:r>
+      <w:r>
+        <w:t>t tartalmazza</w:t>
       </w:r>
     </w:p>
     <w:p>
@@ -3878,7 +3931,7 @@
           <w:u w:val="single"/>
         </w:rPr>
         <w:pict>
-          <v:shape id="_x0000_i1030" type="#_x0000_t75" style="width:470.15pt;height:218.15pt">
+          <v:shape id="_x0000_i1027" type="#_x0000_t75" style="width:470.15pt;height:218.15pt">
             <v:imagedata r:id="rId16" o:title="webAbra"/>
           </v:shape>
         </w:pict>
@@ -3934,7 +3987,13 @@
         <w:t>megemlítenünk</w:t>
       </w:r>
       <w:r>
-        <w:t xml:space="preserve"> az ISO/IEC 9126-os szabánycsoport. Tartalma hat fő szempontot követ, ezek pedig:</w:t>
+        <w:t xml:space="preserve"> az ISO/IEC 9126-os szab</w:t>
+      </w:r>
+      <w:r>
+        <w:t>v</w:t>
+      </w:r>
+      <w:r>
+        <w:t>ánycsoport. Tartalma hat fő szempontot követ, ezek pedig:</w:t>
       </w:r>
     </w:p>
     <w:p>
@@ -3958,7 +4017,13 @@
       </w:r>
       <w:r>
         <w:tab/>
-        <w:t>A program megérhető és megtanulható legyen, könnyítse meg a felhasználó életét, ha bizonyos körülmények között használja azt</w:t>
+        <w:t>A program megér</w:t>
+      </w:r>
+      <w:r>
+        <w:t>t</w:t>
+      </w:r>
+      <w:r>
+        <w:t>hető és megtanulható legyen, könnyítse meg a felhasználó életét, ha bizonyos körülmények között használja azt</w:t>
       </w:r>
     </w:p>
     <w:p>
@@ -4093,7 +4158,7 @@
         <w:pStyle w:val="Listaszerbekezds"/>
         <w:numPr>
           <w:ilvl w:val="0"/>
-          <w:numId w:val="5"/>
+          <w:numId w:val="21"/>
         </w:numPr>
         <w:jc w:val="both"/>
       </w:pPr>
@@ -4291,7 +4356,13 @@
         </w:numPr>
       </w:pPr>
       <w:r>
-        <w:t>Illetve lehetőség van monitor kiválasztására, melyik legyen az amelyiken a játék fusson</w:t>
+        <w:t>Illetve lehetőség van monitor kiválasztására, melyik legyen az</w:t>
+      </w:r>
+      <w:r>
+        <w:t>,</w:t>
+      </w:r>
+      <w:r>
+        <w:t xml:space="preserve"> amelyiken a játék fusson</w:t>
       </w:r>
     </w:p>
     <w:p>
@@ -4345,7 +4416,10 @@
         <w:jc w:val="both"/>
       </w:pPr>
       <w:r>
-        <w:t>Online-mód: Azonosítás után adatbázis segítségével játék több emberrel az interneten keresztül (ez még nem készült el!)</w:t>
+        <w:t>Online-mód: Azonosítás után adatbázis segítségével játék több emberrel az interneten keresztül (</w:t>
+      </w:r>
+      <w:r>
+        <w:t>befejezetlen)</w:t>
       </w:r>
     </w:p>
     <w:p>
@@ -4388,14 +4462,20 @@
         <w:t xml:space="preserve">i első ablak egy belépési űrlaphoz vezet, ahol azonosítás után vagy anélkül </w:t>
       </w:r>
       <w:r>
-        <w:t>beléphetünk,</w:t>
-      </w:r>
-      <w:r>
-        <w:t xml:space="preserve"> a főoldalra illetve regisztrálhatunk.</w:t>
+        <w:t>beléphetünk</w:t>
+      </w:r>
+      <w:r>
+        <w:t xml:space="preserve"> a főoldalra</w:t>
+      </w:r>
+      <w:r>
+        <w:t>,</w:t>
+      </w:r>
+      <w:r>
+        <w:t xml:space="preserve"> illetve regisztrálhatunk.</w:t>
       </w:r>
       <w:r>
         <w:pict>
-          <v:shape id="_x0000_i1027" type="#_x0000_t75" style="width:452.95pt;height:183.75pt">
+          <v:shape id="_x0000_i1045" type="#_x0000_t75" style="width:452.95pt;height:183.75pt">
             <v:imagedata r:id="rId17" o:title="indexOldal"/>
           </v:shape>
         </w:pict>
@@ -4463,7 +4543,13 @@
         <w:t>üdvözöljük</w:t>
       </w:r>
       <w:r>
-        <w:t xml:space="preserve"> felirat után a felhasználóneve látható, mely barátságos, udvarias és képet ad és emellett nem rejt semmiféle biztonsági kockázatot</w:t>
+        <w:t xml:space="preserve"> felirat után a felhasználóneve látható, mely bar</w:t>
+      </w:r>
+      <w:r>
+        <w:t xml:space="preserve">átságos, udvarias </w:t>
+      </w:r>
+      <w:r>
+        <w:t>képet ad és emellett nem rejt semmiféle biztonsági kockázatot</w:t>
       </w:r>
     </w:p>
     <w:p>
@@ -4478,7 +4564,7 @@
       </w:pPr>
       <w:r>
         <w:pict>
-          <v:shape id="_x0000_i1028" type="#_x0000_t75" style="width:368.6pt;height:233.75pt">
+          <v:shape id="_x0000_i1046" type="#_x0000_t75" style="width:369.15pt;height:234.25pt">
             <v:imagedata r:id="rId18" o:title="bejelOldKep"/>
           </v:shape>
         </w:pict>
@@ -4571,8 +4657,8 @@
         </w:rPr>
         <w:drawing>
           <wp:inline distT="0" distB="0" distL="0" distR="0">
-            <wp:extent cx="3895725" cy="1553210"/>
-            <wp:effectExtent l="0" t="0" r="9525" b="8890"/>
+            <wp:extent cx="3895567" cy="1781032"/>
+            <wp:effectExtent l="0" t="0" r="0" b="0"/>
             <wp:docPr id="5" name="Kép 5" descr="C:\Users\sz7kirjan\AppData\Local\Microsoft\Windows\INetCache\Content.Word\profSzerkKep.png"/>
             <wp:cNvGraphicFramePr>
               <a:graphicFrameLocks xmlns:a="http://schemas.openxmlformats.org/drawingml/2006/main" noChangeAspect="1"/>
@@ -4602,7 +4688,7 @@
                   <pic:spPr bwMode="auto">
                     <a:xfrm>
                       <a:off x="0" y="0"/>
-                      <a:ext cx="3932756" cy="1567974"/>
+                      <a:ext cx="3946249" cy="1804203"/>
                     </a:xfrm>
                     <a:prstGeom prst="rect">
                       <a:avLst/>
@@ -4711,16 +4797,7 @@
           <w:sz w:val="18"/>
           <w:szCs w:val="18"/>
         </w:rPr>
-        <w:t xml:space="preserve">képernyőkép </w:t>
-      </w:r>
-      <w:r>
-        <w:rPr>
-          <w:i/>
-          <w:color w:val="808080" w:themeColor="background1" w:themeShade="80"/>
-          <w:sz w:val="18"/>
-          <w:szCs w:val="18"/>
-        </w:rPr>
-        <w:t>e-mail cím megváltoztatásáról</w:t>
+        <w:t>képernyőkép e-mail cím megváltoztatásáról</w:t>
       </w:r>
     </w:p>
     <w:p>
@@ -4732,7 +4809,13 @@
       </w:r>
       <w:r>
         <w:tab/>
-        <w:t>Mellyel a fiók tulajdonosa visszatérhet a profil szerkesztési opciókhoz (Navigációs menüpont ugyanúgy működik, ha másfele szeretne navigálni)</w:t>
+        <w:t>Mellyel a fiók tulajdonosa visszatérhet a profil szerkesztési opciókhoz (Navigációs menüp</w:t>
+      </w:r>
+      <w:r>
+        <w:t>ont ugyanúgy működik, ha másfelé</w:t>
+      </w:r>
+      <w:r>
+        <w:t xml:space="preserve"> szeretne navigálni)</w:t>
       </w:r>
     </w:p>
     <w:p>
@@ -4745,7 +4828,16 @@
     </w:p>
     <w:p>
       <w:r>
-        <w:t>Illetve a Mehet gomb, amely megnyomására, ha az adatok szintaktikailag megfelelők hibás adatok esetén tájékoztatja a felhasználót, és nem tölti fel az adatokat, míg megfelelő adatok bevitele után nyugtázza a sikerességet, majd tovább irányítja a felhasználót a megfelelő oldalra</w:t>
+        <w:t>Illetve a Mehet gomb, amel</w:t>
+      </w:r>
+      <w:r>
+        <w:t>y megnyomására, ha az adatok szi</w:t>
+      </w:r>
+      <w:r>
+        <w:t xml:space="preserve">ntaktikailag megfelelők hibás adatok esetén tájékoztatja a felhasználót, és nem tölti fel az adatokat, míg megfelelő adatok bevitele után nyugtázza a sikerességet, majd tovább irányítja a felhasználót a megfelelő </w:t>
+      </w:r>
+      <w:r>
+        <w:t>helyre</w:t>
       </w:r>
     </w:p>
     <w:p>
@@ -4770,24 +4862,49 @@
       </w:r>
     </w:p>
     <w:p>
-      <w:r>
-        <w:tab/>
+      <w:pPr>
+        <w:ind w:left="708"/>
+      </w:pPr>
+      <w:r>
         <w:t xml:space="preserve">A jelszónál a hosszúságot nem szükséges ellenőrizni, mivel az csak megfelelő hosszúsággal kerülhetett fel az adatbázisba illetve a beleírt adatot követő feltétel megakadályozza az SQLInjection-nél gyakran használt UNION parancs használatát, amellyel több táblát lenne lehetséges megjeleníteni – bővebben a biztonságról  </w:t>
       </w:r>
-      <w:r>
-        <w:sym w:font="Wingdings" w:char="F0E0"/>
-      </w:r>
-      <w:r>
-        <w:sym w:font="Wingdings" w:char="F0E0"/>
-      </w:r>
-      <w:r>
-        <w:sym w:font="Wingdings" w:char="F0E0"/>
-      </w:r>
+      <w:hyperlink w:anchor="_Mit_tehetek,_ha" w:history="1">
+        <w:r>
+          <w:rPr>
+            <w:rStyle w:val="Hiperhivatkozs"/>
+            <w:color w:val="auto"/>
+            <w:u w:val="none"/>
+          </w:rPr>
+          <w:sym w:font="Wingdings" w:char="F0E0"/>
+        </w:r>
+        <w:r>
+          <w:rPr>
+            <w:rStyle w:val="Hiperhivatkozs"/>
+            <w:color w:val="auto"/>
+            <w:u w:val="none"/>
+          </w:rPr>
+          <w:sym w:font="Wingdings" w:char="F0E0"/>
+        </w:r>
+        <w:r>
+          <w:rPr>
+            <w:rStyle w:val="Hiperhivatkozs"/>
+            <w:color w:val="auto"/>
+            <w:u w:val="none"/>
+          </w:rPr>
+          <w:sym w:font="Wingdings" w:char="F0E0"/>
+        </w:r>
+      </w:hyperlink>
     </w:p>
     <w:p/>
     <w:p>
       <w:r>
-        <w:t>Jelszó beírásakor ahogy az elvárható a beírt karakterek helyett pontok jelennek meg</w:t>
+        <w:t>Jelszó beírásakor</w:t>
+      </w:r>
+      <w:r>
+        <w:t>,</w:t>
+      </w:r>
+      <w:r>
+        <w:t xml:space="preserve"> ahogy az elvárható a beírt karakterek helyett pontok jelennek meg</w:t>
       </w:r>
     </w:p>
     <w:p/>
@@ -4826,7 +4943,10 @@
         <w:t>Ha az új e-mail cím nem érvényes a beviteli lehetőségek alatt erre piros betűvel figyelmeztetés jelenik meg</w:t>
       </w:r>
       <w:r>
-        <w:t xml:space="preserve"> (amira az ellenőrzés valós időben történik)</w:t>
+        <w:t xml:space="preserve"> (amire</w:t>
+      </w:r>
+      <w:r>
+        <w:t xml:space="preserve"> az ellenőrzés valós időben történik)</w:t>
       </w:r>
       <w:r>
         <w:t>.</w:t>
@@ -4869,7 +4989,16 @@
         <w:ind w:left="708"/>
       </w:pPr>
       <w:r>
-        <w:t>…és a fiók tulajdonosa vagy bárki a számítógépnél a mehet gombra kattintott az oldal egy ajaxos post</w:t>
+        <w:t xml:space="preserve">…és a fiók tulajdonosa vagy bárki a számítógépnél a mehet gombra kattintott az oldal egy ajaxos </w:t>
+      </w:r>
+      <w:r>
+        <w:t>„</w:t>
+      </w:r>
+      <w:r>
+        <w:t>post</w:t>
+      </w:r>
+      <w:r>
+        <w:t>”</w:t>
       </w:r>
       <w:r>
         <w:t xml:space="preserve"> kérés segítségével csatlakozik az adatbázishoz, ellenőrzi, hogy jött-e felhasználónév (bejelentkezett felhasználó) e-mail cím és jelszó.</w:t>
@@ -4885,7 +5014,10 @@
         <w:ind w:left="708"/>
       </w:pPr>
       <w:r>
-        <w:t>Ha ezek mindegyike érkezett a kérést megvalósító php összehasonlítja a felhasználónevet és jelszót az adatbázisban található felhasználói név-jelszó párosokkal, és ha talál ilyet, az e-mail címet megváltoztatja annál a felhasználónál, ha nem, nem teszi, küld egy visszajelzést sikerült-e, mely információt a korábban említett Mehet gomb funkciója feldolgozó</w:t>
+        <w:t>Ha ezek mindegyike érkezett a kérést megvalósító php összehasonlítja a felhasználónevet és jelszót az adatbázisban található felhasználói név-jelszó párosokkal, és ha talál ilyet, az e-mail címet megváltoztatja annál a felhasználónál, ha nem, nem teszi, küld egy visszajelzést sikerült-e, mely információt a korábban említett</w:t>
+      </w:r>
+      <w:r>
+        <w:t xml:space="preserve"> Mehet gomb funkciója feldolgozza</w:t>
       </w:r>
     </w:p>
     <w:p>
@@ -5179,7 +5311,13 @@
         <w:ind w:left="705"/>
       </w:pPr>
       <w:r>
-        <w:t>Hashelés: A jelszavak titkosítására az általam eddig tanult egyetlen módszer az md5 amelyet azonban túlságosan is könnyű kijátszani</w:t>
+        <w:t xml:space="preserve">Hashelés: A jelszavak titkosítására az általam eddig tanult egyetlen módszer az </w:t>
+      </w:r>
+      <w:r>
+        <w:t>MD</w:t>
+      </w:r>
+      <w:r>
+        <w:t>5 amelyet azonban túlságosan is könnyű kijátszani</w:t>
       </w:r>
     </w:p>
     <w:p/>
@@ -5205,7 +5343,25 @@
         <w:ind w:left="705"/>
       </w:pPr>
       <w:r>
-        <w:t>Ha valaki jelszavakat szeretne tárolni a legbiztonságosabb szinte 100%-ban, ha azokat nem önmaga kezeli pl. facebook bejelentkezéssel lehetne összekapcsolni, egészen egyszerű, ha az ember komolyan gondolja</w:t>
+        <w:t>Ha valaki jelszavakat szeretne tárolni a legbiztonságosabb</w:t>
+      </w:r>
+      <w:r>
+        <w:t xml:space="preserve"> eset</w:t>
+      </w:r>
+      <w:r>
+        <w:t xml:space="preserve"> szinte 100%-</w:t>
+      </w:r>
+      <w:r>
+        <w:t>osan</w:t>
+      </w:r>
+      <w:r>
+        <w:t xml:space="preserve">, ha azokat nem önmaga kezeli pl. facebook bejelentkezéssel </w:t>
+      </w:r>
+      <w:r>
+        <w:t>lehetséges</w:t>
+      </w:r>
+      <w:r>
+        <w:t xml:space="preserve"> összekapcsolni, egészen egyszerű, ha az ember komolyan gondolja</w:t>
       </w:r>
     </w:p>
     <w:p>
@@ -5223,6 +5379,8 @@
         <w:pStyle w:val="Cmsor3"/>
       </w:pPr>
       <w:bookmarkStart w:id="9" w:name="_Toc5026436"/>
+      <w:bookmarkStart w:id="10" w:name="_Mit_tehetek,_ha"/>
+      <w:bookmarkEnd w:id="10"/>
       <w:r>
         <w:t>Mit tehetek, ha mégis én magam szeretném a jelszavakat tárolni?</w:t>
       </w:r>
@@ -5286,7 +5444,10 @@
         <w:t>őket is megszerezték</w:t>
       </w:r>
       <w:r>
-        <w:t>, sokak jelszavát fejtették meg a hozzátartozó felhasználónevek birtokában.</w:t>
+        <w:t xml:space="preserve">, sokakét </w:t>
+      </w:r>
+      <w:r>
+        <w:t>fejtették meg a hozzátartozó felhasználónevek birtokában.</w:t>
       </w:r>
     </w:p>
     <w:p>
@@ -5310,11 +5471,11 @@
       <w:pPr>
         <w:pStyle w:val="Cmsor3"/>
       </w:pPr>
-      <w:bookmarkStart w:id="10" w:name="_Toc5026437"/>
+      <w:bookmarkStart w:id="11" w:name="_Toc5026437"/>
       <w:r>
         <w:t>Mi lehet akkor a legjobb saját megoldás jelszavak titkosítására?</w:t>
       </w:r>
-      <w:bookmarkEnd w:id="10"/>
+      <w:bookmarkEnd w:id="11"/>
     </w:p>
     <w:p/>
     <w:p>
@@ -5325,12 +5486,24 @@
     </w:p>
     <w:p>
       <w:r>
-        <w:t>A só egy hosszú véletlenszerű stringet jelent mely minden egyes felhasználónál különböző</w:t>
-      </w:r>
-    </w:p>
-    <w:p>
-      <w:r>
-        <w:t>A hashnek elég sajátosnak kell lennie és megfelelnie a hashelési szabványoknak (például : Ha egyetlen byte megváltozik, nem számít hol, az egész hashelt eredmény gyökeresen változon meg, nézzen ki egész máshogy)</w:t>
+        <w:t xml:space="preserve">A só egy hosszú véletlenszerű </w:t>
+      </w:r>
+      <w:r>
+        <w:t>karakterláncot</w:t>
+      </w:r>
+      <w:r>
+        <w:t xml:space="preserve"> jelent mely minden egyes felhasználónál különböző</w:t>
+      </w:r>
+    </w:p>
+    <w:p>
+      <w:r>
+        <w:t>A hashnek elég sajátosnak kell lennie és megfelelnie a hashelési szabványoknak (például : Ha egyetlen byte megváltozik, nem számít hol, az egész hashelt eredmény gyökeresen válto</w:t>
+      </w:r>
+      <w:r>
+        <w:t>z</w:t>
+      </w:r>
+      <w:r>
+        <w:t>zon meg, nézzen ki egész máshogy)</w:t>
       </w:r>
     </w:p>
     <w:p>
@@ -5340,7 +5513,18 @@
     </w:p>
     <w:p>
       <w:r>
-        <w:t>Így megfelelő hosszúságú sóval és bonyolultságú titkosító módszerrel évszázadokig tarthat a jelszavak visszafejtése, ha a támadó nincs a só és a hash algoritmus birtokában, a titkosított jelszavakból nem lesz tömeges kiszivárgás</w:t>
+        <w:t xml:space="preserve">Így megfelelő hosszúságú sóval és bonyolultságú titkosító módszerrel évszázadokig tarthat a jelszavak visszafejtése, ha a támadó nincs a só és a hash algoritmus birtokában, a titkosított jelszavakból </w:t>
+      </w:r>
+      <w:r>
+        <w:t xml:space="preserve">így </w:t>
+      </w:r>
+      <w:r>
+        <w:t>nem lesz tömeges kiszivárgás</w:t>
+      </w:r>
+    </w:p>
+    <w:p>
+      <w:r>
+        <w:br w:type="page"/>
       </w:r>
     </w:p>
     <w:p/>
@@ -5348,20 +5532,31 @@
       <w:pPr>
         <w:pStyle w:val="Nincstrkz"/>
       </w:pPr>
-      <w:bookmarkStart w:id="11" w:name="_Toc5026438"/>
+      <w:bookmarkStart w:id="12" w:name="_Toc5026438"/>
       <w:r>
         <w:t>Adatbázistervezés:</w:t>
       </w:r>
-      <w:bookmarkEnd w:id="11"/>
-    </w:p>
-    <w:p>
-      <w:r>
-        <w:t>Legnépszerűbb tervezési forma a relációs adatbázis séma, melynek lényege az egyes elemek közötti kapcsolat, ahol lényegében maga a kapcsolat a tábla amely tartalmazza az elemek összekapcsolását, amely elemek tulajdonságait külön táblákban tároljuk</w:t>
-      </w:r>
-    </w:p>
-    <w:p>
-      <w:r>
-        <w:lastRenderedPageBreak/>
+      <w:bookmarkEnd w:id="12"/>
+    </w:p>
+    <w:p>
+      <w:r>
+        <w:t>Legnépszerűbb tervezési forma a relációs adatbázis séma, melynek lényege az egyes elemek közötti kapcsolat, ahol lényegében maga a kapcsolat a tábla</w:t>
+      </w:r>
+      <w:r>
+        <w:t>,</w:t>
+      </w:r>
+      <w:r>
+        <w:t xml:space="preserve"> amely tartalmazza az</w:t>
+      </w:r>
+      <w:r>
+        <w:t xml:space="preserve"> elemek összekapcsolását, </w:t>
+      </w:r>
+      <w:r>
+        <w:t>mely elemek tulajdonságait külön táblákban tároljuk</w:t>
+      </w:r>
+    </w:p>
+    <w:p>
+      <w:r>
         <w:tab/>
         <w:t>Példa:</w:t>
       </w:r>
@@ -5463,7 +5658,13 @@
     </w:p>
     <w:p>
       <w:r>
-        <w:t>Minden fontos adatot tartalmazzon, többiből előállítható információt tárolni fölösleges, így annak elkerülés kiemelt prioritás (redundancia kerülése)</w:t>
+        <w:t>Minden fontos adatot tartalmazzon, többiből előállítható információt tárolni fölösleges, így annak elkerülés</w:t>
+      </w:r>
+      <w:r>
+        <w:t>e</w:t>
+      </w:r>
+      <w:r>
+        <w:t xml:space="preserve"> kiemelt prioritás (redundancia kerülése)</w:t>
       </w:r>
     </w:p>
     <w:p>
@@ -5495,12 +5696,12 @@
       <w:pPr>
         <w:pStyle w:val="Cmsor3"/>
       </w:pPr>
-      <w:bookmarkStart w:id="12" w:name="_Toc5026439"/>
+      <w:bookmarkStart w:id="13" w:name="_Toc5026439"/>
       <w:r>
         <w:lastRenderedPageBreak/>
         <w:t>Ergonómia:</w:t>
       </w:r>
-      <w:bookmarkEnd w:id="12"/>
+      <w:bookmarkEnd w:id="13"/>
     </w:p>
     <w:p/>
     <w:p>
@@ -5525,14 +5726,14 @@
       <w:pPr>
         <w:pStyle w:val="Cmsor3"/>
       </w:pPr>
-      <w:bookmarkStart w:id="13" w:name="_Toc5026440"/>
+      <w:bookmarkStart w:id="14" w:name="_Toc5026440"/>
       <w:r>
         <w:t>Néhány szó az objektum orientált programozásról (OOP) az Alkalmazásomban</w:t>
       </w:r>
       <w:r>
         <w:t>:</w:t>
       </w:r>
-      <w:bookmarkEnd w:id="13"/>
+      <w:bookmarkEnd w:id="14"/>
     </w:p>
     <w:p/>
     <w:p>
@@ -5540,7 +5741,13 @@
         <w:ind w:left="705"/>
       </w:pPr>
       <w:r>
-        <w:t>Az asztali programozás során „Unity” ingyenesen letölthető 3D programkészítő rendszert használtam magának a játéknak a projektjéhez, mely gyökereitől eredve egészen a felszínig végig OOP módszert használ, ahogy a rendszer ablakainál én is, illetve magán a játékon belül is a kamerafigyelő (VektorSugar) is ezzel a módszerrel működik</w:t>
+        <w:t>Az asztali programozás során „Unity” ingyenesen letölthető 3D programkészítő rendszert használtam magának a játéknak a projektjéhez, mely gyökereitől eredve egészen a felszínig végig OOP módszert használ, ahogy a rendszer ablakainál én is, illetve magán a játékon belül is a kamerafigyelő (VektorSugar)</w:t>
+      </w:r>
+      <w:r>
+        <w:t xml:space="preserve"> osztály</w:t>
+      </w:r>
+      <w:r>
+        <w:t xml:space="preserve"> is ezzel a módszerrel működik</w:t>
       </w:r>
     </w:p>
     <w:p>
@@ -5555,7 +5762,7 @@
       </w:pPr>
       <w:r>
         <w:pict>
-          <v:shape id="_x0000_i1029" type="#_x0000_t75" style="width:184.3pt;height:267.6pt">
+          <v:shape id="_x0000_i1030" type="#_x0000_t75" style="width:184.3pt;height:267.6pt">
             <v:imagedata r:id="rId23" o:title="OOPUML"/>
           </v:shape>
         </w:pict>
@@ -5571,11 +5778,11 @@
       <w:pPr>
         <w:pStyle w:val="Nincstrkz"/>
       </w:pPr>
-      <w:bookmarkStart w:id="14" w:name="_Toc5026441"/>
+      <w:bookmarkStart w:id="15" w:name="_Toc5026441"/>
       <w:r>
         <w:t>Tesztelés:</w:t>
       </w:r>
-      <w:bookmarkEnd w:id="14"/>
+      <w:bookmarkEnd w:id="15"/>
     </w:p>
     <w:p/>
     <w:p>
@@ -5647,16 +5854,18 @@
       <w:pPr>
         <w:pStyle w:val="Cmsor3"/>
       </w:pPr>
-      <w:bookmarkStart w:id="15" w:name="_Toc5026442"/>
+      <w:bookmarkStart w:id="16" w:name="_Toc5026442"/>
       <w:r>
         <w:t>Tesztelés a programomban:</w:t>
       </w:r>
-      <w:bookmarkEnd w:id="15"/>
+      <w:bookmarkEnd w:id="16"/>
     </w:p>
     <w:p/>
     <w:p>
-      <w:r>
-        <w:tab/>
+      <w:pPr>
+        <w:ind w:left="705"/>
+      </w:pPr>
+      <w:r>
         <w:t>Az én alkalmazásomban két metódusra készült teszt, ebből az egyik csoport egyszerűen a metódus működtetését egy függvénybe csomagolja mely siker esetén igaz, egyébként hamis értékkel tér vissza</w:t>
       </w:r>
     </w:p>
@@ -5665,24 +5874,101 @@
       <w:pPr>
         <w:pStyle w:val="Cmsor3"/>
       </w:pPr>
-      <w:bookmarkStart w:id="16" w:name="_Toc5026443"/>
+      <w:bookmarkStart w:id="17" w:name="_Toc5026443"/>
       <w:r>
         <w:t>Teszt 1:</w:t>
       </w:r>
-      <w:bookmarkEnd w:id="16"/>
-    </w:p>
+      <w:bookmarkEnd w:id="17"/>
+    </w:p>
+    <w:p/>
     <w:p>
       <w:pPr>
         <w:ind w:left="705"/>
       </w:pPr>
       <w:r>
+        <w:t>A</w:t>
+      </w:r>
+      <w:r>
+        <w:t>z</w:t>
+      </w:r>
+      <w:r>
+        <w:t xml:space="preserve"> </w:t>
+      </w:r>
+      <w:r>
+        <w:t>első</w:t>
+      </w:r>
+      <w:r>
+        <w:t xml:space="preserve"> teszt a JatekValasztasAblak osztálynak a jatekfuttatas metódusát ellenőrzi, mely elindítja az új játékot az „új játék” gombra történő kattintás után</w:t>
+      </w:r>
+    </w:p>
+    <w:p>
+      <w:pPr>
+        <w:ind w:left="708"/>
+      </w:pPr>
+    </w:p>
+    <w:p>
+      <w:pPr>
+        <w:ind w:left="708"/>
+      </w:pPr>
+      <w:r>
+        <w:t>Az első teszt a helyes bevitel („Labirintus”) esetén ellenőrzi a működést a következő képpen:</w:t>
+      </w:r>
+    </w:p>
+    <w:p>
+      <w:pPr>
+        <w:ind w:left="708"/>
+      </w:pPr>
+      <w:r>
+        <w:t>Megadtuk a file nevét, és a teszt mappából visszatérünk a fő program „bin/debug” mappájába ahol megkeressük a file nevet az alapértelmezett „exe” kiterjesztéssel.</w:t>
+      </w:r>
+    </w:p>
+    <w:p>
+      <w:pPr>
+        <w:ind w:left="708"/>
+        <w:jc w:val="both"/>
+        <w:rPr>
+          <w:rFonts w:eastAsiaTheme="majorEastAsia" w:cstheme="majorBidi"/>
+          <w:sz w:val="28"/>
+          <w:szCs w:val="24"/>
+          <w:u w:val="single"/>
+        </w:rPr>
+      </w:pPr>
+      <w:r>
+        <w:t>Ezután eltároljuk, hogy sikeresen megnyílt-e a program, ha igen be is zárjuk, ezután sikeres a teszt, ha pedig nem a teszt egyszerűen sikertelen.</w:t>
+      </w:r>
+    </w:p>
+    <w:p>
+      <w:pPr>
+        <w:rPr>
+          <w:rFonts w:eastAsiaTheme="majorEastAsia" w:cstheme="majorBidi"/>
+          <w:sz w:val="28"/>
+          <w:szCs w:val="24"/>
+          <w:u w:val="single"/>
+        </w:rPr>
+      </w:pPr>
+    </w:p>
+    <w:p>
+      <w:pPr>
+        <w:pStyle w:val="Cmsor3"/>
+      </w:pPr>
+      <w:bookmarkStart w:id="18" w:name="_Toc5026444"/>
+      <w:r>
+        <w:t>Teszt 2:</w:t>
+      </w:r>
+      <w:bookmarkEnd w:id="18"/>
+    </w:p>
+    <w:p/>
+    <w:p>
+      <w:pPr>
+        <w:ind w:left="705"/>
+      </w:pPr>
+      <w:r>
+        <w:lastRenderedPageBreak/>
         <w:t>A bejelentkezesAblakTest a „vizsgalHosszMegfE” nevű függvényt teszteli, melyet a program az online bejelentkezés vizsgálata előtt használ, hogy kiküszöbölje a nyelvtanilag nem megfelelő jelszó vagy felhasználónév páros szükségtelen vizsgálatát, ha azok bármelyike túlságosan rövid</w:t>
       </w:r>
-    </w:p>
-    <w:p>
-      <w:pPr>
-        <w:ind w:left="705"/>
-      </w:pPr>
+      <w:r>
+        <w:t xml:space="preserve"> </w:t>
+      </w:r>
     </w:p>
     <w:p>
       <w:pPr>
@@ -5738,74 +6024,7 @@
         <w:t xml:space="preserve"> false</w:t>
       </w:r>
     </w:p>
-    <w:p>
-      <w:pPr>
-        <w:pStyle w:val="Listaszerbekezds"/>
-        <w:ind w:left="1425"/>
-      </w:pPr>
-    </w:p>
-    <w:p>
-      <w:pPr>
-        <w:ind w:left="708"/>
-      </w:pPr>
-      <w:r>
-        <w:t>Az első teszt a helyes bevitel („Labirintus”) esetén ellenőrzi a működést a következő képpen:</w:t>
-      </w:r>
-    </w:p>
-    <w:p>
-      <w:pPr>
-        <w:ind w:left="708"/>
-      </w:pPr>
-      <w:r>
-        <w:t>Megadtuk a file nevét, és a teszt mappából visszatérünk a fő program „bin/debug” mappájába ahol megkeressük a file nevet az alapértelmezett „exe” kiterjesztéssel.</w:t>
-      </w:r>
-    </w:p>
-    <w:p>
-      <w:pPr>
-        <w:ind w:left="708"/>
-        <w:jc w:val="both"/>
-        <w:rPr>
-          <w:rFonts w:eastAsiaTheme="majorEastAsia" w:cstheme="majorBidi"/>
-          <w:sz w:val="28"/>
-          <w:szCs w:val="24"/>
-          <w:u w:val="single"/>
-        </w:rPr>
-      </w:pPr>
-      <w:r>
-        <w:t xml:space="preserve">Ezután eltároljuk, hogy sikeresen megnyílt-e a program, ha igen be is zárjuk, ezután </w:t>
-      </w:r>
-      <w:bookmarkStart w:id="17" w:name="_GoBack"/>
-      <w:bookmarkEnd w:id="17"/>
-      <w:r>
-        <w:t>sikeres a teszt, ha pedig nem a teszt egyszerűen sikertelen.</w:t>
-      </w:r>
-    </w:p>
-    <w:p>
-      <w:pPr>
-        <w:rPr>
-          <w:rFonts w:eastAsiaTheme="majorEastAsia" w:cstheme="majorBidi"/>
-          <w:sz w:val="28"/>
-          <w:szCs w:val="24"/>
-          <w:u w:val="single"/>
-        </w:rPr>
-      </w:pPr>
-    </w:p>
-    <w:p>
-      <w:pPr>
-        <w:pStyle w:val="Cmsor3"/>
-      </w:pPr>
-      <w:bookmarkStart w:id="18" w:name="_Toc5026444"/>
-      <w:r>
-        <w:t>Teszt 2:</w:t>
-      </w:r>
-      <w:bookmarkEnd w:id="18"/>
-    </w:p>
     <w:p/>
-    <w:p>
-      <w:r>
-        <w:t>A másik teszt a JatekValasztasAblak osztálynak a jatekfuttatas metódusát ellenőrzi, mely elindítja az új játékot az „új játék” gombra történő kattintás után</w:t>
-      </w:r>
-    </w:p>
     <w:p>
       <w:r>
         <w:t>A kettes teszt az előzőhez hasonlóan működik, lényegében magát a tesztet ellenőrzi, hogy rossz adatok esetén miként működik a függvény.</w:t>
@@ -5898,7 +6117,16 @@
         <w:ind w:left="708"/>
       </w:pPr>
       <w:r>
-        <w:t>Hangulatos megfelelő licenszel rendelkező zenék használata</w:t>
+        <w:t>Hangulatos megfelelő licens</w:t>
+      </w:r>
+      <w:r>
+        <w:t>s</w:t>
+      </w:r>
+      <w:r>
+        <w:t>z</w:t>
+      </w:r>
+      <w:r>
+        <w:t>el rendelkező zenék használata</w:t>
       </w:r>
     </w:p>
     <w:p>
@@ -5914,7 +6142,10 @@
         <w:ind w:left="708"/>
       </w:pPr>
       <w:r>
-        <w:t>3D motor nélkül készüljön (saját fejlődés a területen)</w:t>
+        <w:t>3D M</w:t>
+      </w:r>
+      <w:r>
+        <w:t>otor nélkül készüljön (saját fejlődés a területen)</w:t>
       </w:r>
     </w:p>
     <w:p/>
@@ -5933,7 +6164,13 @@
         <w:ind w:left="705"/>
       </w:pPr>
       <w:r>
-        <w:t>Bejelentkezés, profil szerkesztés, kiírás főoldalra és topicosan elrendezett komment rendszer megvalósítása</w:t>
+        <w:t xml:space="preserve">Bejelentkezés, profil szerkesztés, kiírás főoldalra és topicosan elrendezett komment </w:t>
+      </w:r>
+      <w:r>
+        <w:t>-</w:t>
+      </w:r>
+      <w:r>
+        <w:t>rendszer megvalósítása</w:t>
       </w:r>
     </w:p>
     <w:p>
@@ -5989,7 +6226,13 @@
         <w:ind w:left="705"/>
       </w:pPr>
       <w:r>
-        <w:t>A játék még nem készült el, viszont a főbb grafikai komponensek a helyükre kerültek, ezenfelül érzékelhető miként fog működni a játék</w:t>
+        <w:t>A játék még nem készült el, viszont a főbb grafikai komponens</w:t>
+      </w:r>
+      <w:r>
+        <w:t>ek a helyükre kerültek, ezenfelü</w:t>
+      </w:r>
+      <w:r>
+        <w:t>l érzékelhető miként fog működni a játék</w:t>
       </w:r>
     </w:p>
     <w:p>
@@ -6005,7 +6248,19 @@
         <w:ind w:left="705"/>
       </w:pPr>
       <w:r>
-        <w:t>Irányítás még nem lehetséges pusztán egérmutató használatával, wsad-vel, iránygombokkal igen</w:t>
+        <w:t xml:space="preserve">Irányítás még nem lehetséges pusztán egérmutató használatával, </w:t>
+      </w:r>
+      <w:r>
+        <w:t>„</w:t>
+      </w:r>
+      <w:r>
+        <w:t>wsad</w:t>
+      </w:r>
+      <w:r>
+        <w:t>” billenytűkkel</w:t>
+      </w:r>
+      <w:r>
+        <w:t>, iránygombokkal igen</w:t>
       </w:r>
     </w:p>
     <w:p>
@@ -6013,7 +6268,7 @@
         <w:ind w:left="705"/>
       </w:pPr>
       <w:r>
-        <w:t>A játék kreatív, a pálya elemeinek és akadályok leküzdésének módjával elégedett vagyok (vagy legalábbis a már megtervezett elméletével mindenképp)</w:t>
+        <w:t>A játék kreatív, a pálya elemeinek és akadályok leküzdésének módjával elégedett vagyok (legalábbis a már megtervezett elméletével mindenképp)</w:t>
       </w:r>
     </w:p>
     <w:p>
@@ -6056,7 +6311,10 @@
         <w:ind w:left="705"/>
       </w:pPr>
       <w:r>
-        <w:t>Internetes oldalon patreon által a projekt támogatható</w:t>
+        <w:t>Internetes oldalon p</w:t>
+      </w:r>
+      <w:r>
+        <w:t>atreon által a projekt támogatható</w:t>
       </w:r>
     </w:p>
     <w:p>
@@ -6064,7 +6322,13 @@
         <w:ind w:left="705"/>
       </w:pPr>
       <w:r>
-        <w:t>A játék Unity 3D Motor segítségével készült az időre való tekintettel, melyre váltás jó tapasztalat és nagyban növelte a hatékonyságot</w:t>
+        <w:t xml:space="preserve">A játék Unity 3D Motor segítségével készült az időre való tekintettel, melyre váltás jó tapasztalat és </w:t>
+      </w:r>
+      <w:r>
+        <w:t>exponenciálisan</w:t>
+      </w:r>
+      <w:r>
+        <w:t xml:space="preserve"> növelte a hatékonyságot</w:t>
       </w:r>
     </w:p>
     <w:p>
@@ -6233,7 +6497,19 @@
         <w:ind w:left="708"/>
       </w:pPr>
       <w:r>
-        <w:t>Csak egeres irányítás játékban nem annyira gyakorlott felhasználók számára</w:t>
+        <w:t xml:space="preserve">Csak egeres irányítás </w:t>
+      </w:r>
+      <w:r>
+        <w:t xml:space="preserve">a </w:t>
+      </w:r>
+      <w:r>
+        <w:t>játékban</w:t>
+      </w:r>
+      <w:r>
+        <w:t>,</w:t>
+      </w:r>
+      <w:r>
+        <w:t xml:space="preserve"> nem annyira gyakorlott felhasználók számára</w:t>
       </w:r>
     </w:p>
     <w:p>
@@ -6313,7 +6589,13 @@
         </w:numPr>
       </w:pPr>
       <w:r>
-        <w:t>viszonylag egyszerű problémák: pl. egy változóból másolatot szeretnék készíteni és nem az eddigit magát továbbvinni (shalow copy – deep clone)</w:t>
+        <w:t xml:space="preserve">viszonylag egyszerű problémák: pl. egy változóból másolatot szeretnék készíteni és nem az eddigit magát </w:t>
+      </w:r>
+      <w:r>
+        <w:t>tovább vinni</w:t>
+      </w:r>
+      <w:r>
+        <w:t xml:space="preserve"> (shalow copy – deep clone)</w:t>
       </w:r>
     </w:p>
     <w:p>
@@ -6468,7 +6750,13 @@
         <w:ind w:left="705"/>
       </w:pPr>
       <w:r>
-        <w:t>Megtanultam, hogy három dimenzióban nem olyan egyszerű gondolkozni, úgymint: ami távolabb van annak nemcsak a vetülete kisebb, de ezentúl kevésbé is változik</w:t>
+        <w:t>Megtanultam, hogy három dimenzióban nem olyan egyszerű gondolkozni, úgymint: ami távolabb van annak nemcsak a vetülete kisebb, de ezen</w:t>
+      </w:r>
+      <w:r>
+        <w:t xml:space="preserve"> </w:t>
+      </w:r>
+      <w:r>
+        <w:t>túl kevésbé is változik</w:t>
       </w:r>
     </w:p>
     <w:p>
@@ -6492,7 +6780,13 @@
         <w:ind w:left="705"/>
       </w:pPr>
       <w:r>
-        <w:t>Elforgatás és transzformáció mátrixos forgatás segítségével – felszínesen</w:t>
+        <w:t>Elfo</w:t>
+      </w:r>
+      <w:r>
+        <w:t>rgatás és transzformáció mátrixok</w:t>
+      </w:r>
+      <w:r>
+        <w:t xml:space="preserve"> segítségével – felszínesen</w:t>
       </w:r>
     </w:p>
     <w:p>
@@ -6732,7 +7026,19 @@
     <w:p/>
     <w:p>
       <w:r>
-        <w:t>Szeretném megköszönni tanáraimnak kihasználván ezt lehetőséget, hogy elindítottak, támogattak segítettek és tanítottak a programozás rögös útjain.</w:t>
+        <w:t>Szeretném megköszönni tanáraimnak</w:t>
+      </w:r>
+      <w:r>
+        <w:t xml:space="preserve"> </w:t>
+      </w:r>
+      <w:r>
+        <w:t>kihasználván ezt</w:t>
+      </w:r>
+      <w:r>
+        <w:t xml:space="preserve"> a</w:t>
+      </w:r>
+      <w:r>
+        <w:t xml:space="preserve"> lehetőséget, hogy elindítottak, támogattak segítettek és tanítottak a programozás rögös útjain.</w:t>
       </w:r>
     </w:p>
     <w:p>
@@ -6747,7 +7053,37 @@
     </w:p>
     <w:p>
       <w:r>
-        <w:t>Köszönöm Bálint Róbert tanárúrnak, általa egyszerű módokon szépen lassan közelebb és közelebb kerültem a weboldalak programozáshoz, egészen megszeretve azokat, meglátván azokban nemcsak a frontend, hanem a backend lehetőségeit.</w:t>
+        <w:t>Köszönöm Bálint Róbert tanárúrnak,</w:t>
+      </w:r>
+      <w:r>
+        <w:t xml:space="preserve"> </w:t>
+      </w:r>
+      <w:r>
+        <w:t xml:space="preserve">általa </w:t>
+      </w:r>
+      <w:r>
+        <w:t>alapvető</w:t>
+      </w:r>
+      <w:r>
+        <w:t xml:space="preserve"> módokon szépen lassan közelebb és közelebb kerültem a weboldalak </w:t>
+      </w:r>
+      <w:r>
+        <w:t>létrehozásához</w:t>
+      </w:r>
+      <w:r>
+        <w:t>, egészen megsze</w:t>
+      </w:r>
+      <w:r>
+        <w:t xml:space="preserve">retve azokat, </w:t>
+      </w:r>
+      <w:r>
+        <w:t>meglátva</w:t>
+      </w:r>
+      <w:r>
+        <w:t xml:space="preserve"> bennük</w:t>
+      </w:r>
+      <w:r>
+        <w:t xml:space="preserve"> nemcsak a frontend, hanem a backend lehetőségeit.</w:t>
       </w:r>
     </w:p>
     <w:p>
@@ -6777,7 +7113,18 @@
       </w:pPr>
       <w:bookmarkStart w:id="31" w:name="_Toc5026457"/>
       <w:r>
-        <w:t>Szakdolgozat írásához felhasznált források:</w:t>
+        <w:t>Dolgozat</w:t>
+      </w:r>
+      <w:r>
+        <w:t xml:space="preserve"> </w:t>
+      </w:r>
+      <w:r>
+        <w:t>meg</w:t>
+      </w:r>
+      <w:bookmarkStart w:id="32" w:name="_GoBack"/>
+      <w:bookmarkEnd w:id="32"/>
+      <w:r>
+        <w:t>írásához felhasznált források:</w:t>
       </w:r>
       <w:bookmarkEnd w:id="31"/>
     </w:p>
@@ -6880,12 +7227,12 @@
       <w:r>
         <w:br w:type="page"/>
       </w:r>
-      <w:bookmarkStart w:id="32" w:name="_Toc5026458"/>
+      <w:bookmarkStart w:id="33" w:name="_Toc5026458"/>
       <w:r>
         <w:lastRenderedPageBreak/>
         <w:t>Plágium - Nyilatkozat</w:t>
       </w:r>
-      <w:bookmarkEnd w:id="32"/>
+      <w:bookmarkEnd w:id="33"/>
     </w:p>
     <w:p>
       <w:pPr>
@@ -7065,6 +7412,7 @@
         <w:docPartUnique/>
       </w:docPartObj>
     </w:sdtPr>
+    <w:sdtEndPr/>
     <w:sdtContent>
       <w:p>
         <w:pPr>
@@ -7084,7 +7432,7 @@
           <w:rPr>
             <w:noProof/>
           </w:rPr>
-          <w:t>16</w:t>
+          <w:t>22</w:t>
         </w:r>
         <w:r>
           <w:fldChar w:fldCharType="end"/>
@@ -8065,7 +8413,7 @@
         <w:rFonts w:ascii="Symbol" w:hAnsi="Symbol" w:hint="default"/>
       </w:rPr>
     </w:lvl>
-    <w:lvl w:ilvl="1" w:tplc="040E0003" w:tentative="1">
+    <w:lvl w:ilvl="1" w:tplc="040E0003">
       <w:start w:val="1"/>
       <w:numFmt w:val="bullet"/>
       <w:lvlText w:val="o"/>
@@ -8858,6 +9206,95 @@
     </w:lvl>
   </w:abstractNum>
   <w:abstractNum w:abstractNumId="17" w15:restartNumberingAfterBreak="0">
+    <w:nsid w:val="6A017074"/>
+    <w:multiLevelType w:val="hybridMultilevel"/>
+    <w:tmpl w:val="FB9C140A"/>
+    <w:lvl w:ilvl="0" w:tplc="C90A2E78">
+      <w:start w:val="1"/>
+      <w:numFmt w:val="upperRoman"/>
+      <w:lvlText w:val="%1."/>
+      <w:lvlJc w:val="left"/>
+      <w:pPr>
+        <w:ind w:left="1080" w:hanging="720"/>
+      </w:pPr>
+      <w:rPr>
+        <w:rFonts w:hint="default"/>
+      </w:rPr>
+    </w:lvl>
+    <w:lvl w:ilvl="1" w:tplc="040E0019" w:tentative="1">
+      <w:start w:val="1"/>
+      <w:numFmt w:val="lowerLetter"/>
+      <w:lvlText w:val="%2."/>
+      <w:lvlJc w:val="left"/>
+      <w:pPr>
+        <w:ind w:left="1440" w:hanging="360"/>
+      </w:pPr>
+    </w:lvl>
+    <w:lvl w:ilvl="2" w:tplc="040E001B" w:tentative="1">
+      <w:start w:val="1"/>
+      <w:numFmt w:val="lowerRoman"/>
+      <w:lvlText w:val="%3."/>
+      <w:lvlJc w:val="right"/>
+      <w:pPr>
+        <w:ind w:left="2160" w:hanging="180"/>
+      </w:pPr>
+    </w:lvl>
+    <w:lvl w:ilvl="3" w:tplc="040E000F" w:tentative="1">
+      <w:start w:val="1"/>
+      <w:numFmt w:val="decimal"/>
+      <w:lvlText w:val="%4."/>
+      <w:lvlJc w:val="left"/>
+      <w:pPr>
+        <w:ind w:left="2880" w:hanging="360"/>
+      </w:pPr>
+    </w:lvl>
+    <w:lvl w:ilvl="4" w:tplc="040E0019" w:tentative="1">
+      <w:start w:val="1"/>
+      <w:numFmt w:val="lowerLetter"/>
+      <w:lvlText w:val="%5."/>
+      <w:lvlJc w:val="left"/>
+      <w:pPr>
+        <w:ind w:left="3600" w:hanging="360"/>
+      </w:pPr>
+    </w:lvl>
+    <w:lvl w:ilvl="5" w:tplc="040E001B" w:tentative="1">
+      <w:start w:val="1"/>
+      <w:numFmt w:val="lowerRoman"/>
+      <w:lvlText w:val="%6."/>
+      <w:lvlJc w:val="right"/>
+      <w:pPr>
+        <w:ind w:left="4320" w:hanging="180"/>
+      </w:pPr>
+    </w:lvl>
+    <w:lvl w:ilvl="6" w:tplc="040E000F" w:tentative="1">
+      <w:start w:val="1"/>
+      <w:numFmt w:val="decimal"/>
+      <w:lvlText w:val="%7."/>
+      <w:lvlJc w:val="left"/>
+      <w:pPr>
+        <w:ind w:left="5040" w:hanging="360"/>
+      </w:pPr>
+    </w:lvl>
+    <w:lvl w:ilvl="7" w:tplc="040E0019" w:tentative="1">
+      <w:start w:val="1"/>
+      <w:numFmt w:val="lowerLetter"/>
+      <w:lvlText w:val="%8."/>
+      <w:lvlJc w:val="left"/>
+      <w:pPr>
+        <w:ind w:left="5760" w:hanging="360"/>
+      </w:pPr>
+    </w:lvl>
+    <w:lvl w:ilvl="8" w:tplc="040E001B" w:tentative="1">
+      <w:start w:val="1"/>
+      <w:numFmt w:val="lowerRoman"/>
+      <w:lvlText w:val="%9."/>
+      <w:lvlJc w:val="right"/>
+      <w:pPr>
+        <w:ind w:left="6480" w:hanging="180"/>
+      </w:pPr>
+    </w:lvl>
+  </w:abstractNum>
+  <w:abstractNum w:abstractNumId="18" w15:restartNumberingAfterBreak="0">
     <w:nsid w:val="6F61238F"/>
     <w:multiLevelType w:val="hybridMultilevel"/>
     <w:tmpl w:val="F95AAB5E"/>
@@ -8970,7 +9407,7 @@
       </w:rPr>
     </w:lvl>
   </w:abstractNum>
-  <w:abstractNum w:abstractNumId="18" w15:restartNumberingAfterBreak="0">
+  <w:abstractNum w:abstractNumId="19" w15:restartNumberingAfterBreak="0">
     <w:nsid w:val="781A4F98"/>
     <w:multiLevelType w:val="hybridMultilevel"/>
     <w:tmpl w:val="7296790E"/>
@@ -9083,7 +9520,7 @@
       </w:rPr>
     </w:lvl>
   </w:abstractNum>
-  <w:abstractNum w:abstractNumId="19" w15:restartNumberingAfterBreak="0">
+  <w:abstractNum w:abstractNumId="20" w15:restartNumberingAfterBreak="0">
     <w:nsid w:val="78D02794"/>
     <w:multiLevelType w:val="hybridMultilevel"/>
     <w:tmpl w:val="164A76D8"/>
@@ -9197,13 +9634,13 @@
     </w:lvl>
   </w:abstractNum>
   <w:num w:numId="1">
-    <w:abstractNumId w:val="19"/>
+    <w:abstractNumId w:val="20"/>
   </w:num>
   <w:num w:numId="2">
     <w:abstractNumId w:val="14"/>
   </w:num>
   <w:num w:numId="3">
-    <w:abstractNumId w:val="17"/>
+    <w:abstractNumId w:val="18"/>
   </w:num>
   <w:num w:numId="4">
     <w:abstractNumId w:val="15"/>
@@ -9239,7 +9676,7 @@
     <w:abstractNumId w:val="4"/>
   </w:num>
   <w:num w:numId="15">
-    <w:abstractNumId w:val="18"/>
+    <w:abstractNumId w:val="19"/>
   </w:num>
   <w:num w:numId="16">
     <w:abstractNumId w:val="10"/>
@@ -9255,6 +9692,9 @@
   </w:num>
   <w:num w:numId="20">
     <w:abstractNumId w:val="5"/>
+  </w:num>
+  <w:num w:numId="21">
+    <w:abstractNumId w:val="17"/>
   </w:num>
 </w:numbering>
 </file>
@@ -10140,6 +10580,18 @@
       <w:lang w:eastAsia="hu-HU"/>
     </w:rPr>
   </w:style>
+  <w:style w:type="character" w:styleId="Mrltotthiperhivatkozs">
+    <w:name w:val="FollowedHyperlink"/>
+    <w:basedOn w:val="Bekezdsalapbettpusa"/>
+    <w:uiPriority w:val="99"/>
+    <w:semiHidden/>
+    <w:unhideWhenUsed/>
+    <w:rsid w:val="00D413AC"/>
+    <w:rPr>
+      <w:color w:val="954F72" w:themeColor="followedHyperlink"/>
+      <w:u w:val="single"/>
+    </w:rPr>
+  </w:style>
 </w:styles>
 </file>
 
@@ -10409,7 +10861,7 @@
 </file>
 
 <file path=customXml/itemProps1.xml><?xml version="1.0" encoding="utf-8"?>
-<ds:datastoreItem xmlns:ds="http://schemas.openxmlformats.org/officeDocument/2006/customXml" ds:itemID="{195E5651-F152-4BA0-9566-F6CE57CDA0C3}">
+<ds:datastoreItem xmlns:ds="http://schemas.openxmlformats.org/officeDocument/2006/customXml" ds:itemID="{DF2999C5-87C0-4AC3-8241-2911E02D905C}">
   <ds:schemaRefs>
     <ds:schemaRef ds:uri="http://schemas.openxmlformats.org/officeDocument/2006/bibliography"/>
   </ds:schemaRefs>

</xml_diff>